<commit_message>
Project plan CH1-5 By Na Na
</commit_message>
<xml_diff>
--- a/Progress 1/URS_SRS-V1.0.docx
+++ b/Progress 1/URS_SRS-V1.0.docx
@@ -1988,62 +1988,306 @@
           <w:sz w:val="28"/>
         </w:rPr>
       </w:pPr>
+    </w:p>
+    <w:p>
+      <w:pPr>
+        <w:rPr>
+          <w:rFonts w:ascii="Times New Roman" w:hAnsi="Times New Roman" w:cs="Times New Roman"/>
+          <w:sz w:val="32"/>
+          <w:szCs w:val="32"/>
+        </w:rPr>
+      </w:pPr>
+      <w:r>
+        <w:rPr>
+          <w:rFonts w:ascii="Times New Roman" w:hAnsi="Times New Roman" w:cs="Times New Roman"/>
+          <w:b/>
+          <w:bCs/>
+          <w:sz w:val="32"/>
+          <w:szCs w:val="32"/>
+        </w:rPr>
+        <w:lastRenderedPageBreak/>
+        <w:t>• Feature 1</w:t>
+      </w:r>
+      <w:r>
+        <w:rPr>
+          <w:rFonts w:ascii="Times New Roman" w:hAnsi="Times New Roman" w:cs="Times New Roman"/>
+          <w:b/>
+          <w:bCs/>
+          <w:sz w:val="32"/>
+          <w:szCs w:val="32"/>
+        </w:rPr>
+        <w:t xml:space="preserve">: </w:t>
+      </w:r>
+      <w:r>
+        <w:rPr>
+          <w:rFonts w:ascii="Times New Roman" w:hAnsi="Times New Roman" w:cs="Times New Roman"/>
+          <w:sz w:val="32"/>
+          <w:szCs w:val="32"/>
+        </w:rPr>
+        <w:t>Map and Help Information System</w:t>
+      </w:r>
+    </w:p>
+    <w:p>
+      <w:pPr>
+        <w:rPr>
+          <w:rFonts w:ascii="Times New Roman" w:hAnsi="Times New Roman" w:cs="Times New Roman"/>
+          <w:b/>
+          <w:sz w:val="28"/>
+        </w:rPr>
+      </w:pPr>
+      <w:r>
+        <w:rPr>
+          <w:rFonts w:ascii="Times New Roman" w:hAnsi="Times New Roman" w:cs="Times New Roman"/>
+          <w:b/>
+          <w:sz w:val="28"/>
+        </w:rPr>
+        <w:t>[URS-7]: The user can view the online map with their current location.</w:t>
+      </w:r>
+    </w:p>
+    <w:p>
+      <w:pPr>
+        <w:rPr>
+          <w:rFonts w:ascii="Times New Roman" w:hAnsi="Times New Roman" w:cs="Times New Roman"/>
+          <w:color w:val="C00000"/>
+          <w:sz w:val="28"/>
+        </w:rPr>
+      </w:pPr>
+      <w:r>
+        <w:rPr>
+          <w:rFonts w:ascii="Times New Roman" w:hAnsi="Times New Roman" w:cs="Times New Roman"/>
+          <w:color w:val="C00000"/>
+          <w:sz w:val="28"/>
+        </w:rPr>
+        <w:t>SRS-: The system shall obtain the latitude and longitude of the user’s current location.</w:t>
+      </w:r>
+    </w:p>
+    <w:p>
+      <w:pPr>
+        <w:rPr>
+          <w:rFonts w:ascii="Times New Roman" w:hAnsi="Times New Roman" w:cs="Times New Roman"/>
+          <w:color w:val="76923C" w:themeColor="accent3" w:themeShade="BF"/>
+          <w:sz w:val="28"/>
+        </w:rPr>
+      </w:pPr>
+      <w:r>
+        <w:rPr>
+          <w:rFonts w:ascii="Times New Roman" w:hAnsi="Times New Roman" w:cs="Times New Roman"/>
+          <w:color w:val="76923C" w:themeColor="accent3" w:themeShade="BF"/>
+          <w:sz w:val="28"/>
+        </w:rPr>
+        <w:t xml:space="preserve">SRS-: The system </w:t>
+      </w:r>
+      <w:r>
+        <w:rPr>
+          <w:rFonts w:ascii="Times New Roman" w:hAnsi="Times New Roman" w:cs="Times New Roman"/>
+          <w:color w:val="76923C" w:themeColor="accent3" w:themeShade="BF"/>
+          <w:sz w:val="28"/>
+        </w:rPr>
+        <w:t>shall show the</w:t>
+      </w:r>
+      <w:r>
+        <w:rPr>
+          <w:rFonts w:ascii="Times New Roman" w:hAnsi="Times New Roman" w:cs="Times New Roman"/>
+          <w:color w:val="76923C" w:themeColor="accent3" w:themeShade="BF"/>
+          <w:sz w:val="28"/>
+        </w:rPr>
+        <w:t xml:space="preserve"> online map UI</w:t>
+      </w:r>
+      <w:r>
+        <w:rPr>
+          <w:rFonts w:ascii="Times New Roman" w:hAnsi="Times New Roman" w:cs="Times New Roman"/>
+          <w:color w:val="76923C" w:themeColor="accent3" w:themeShade="BF"/>
+          <w:sz w:val="28"/>
+        </w:rPr>
+        <w:t>.</w:t>
+      </w:r>
+    </w:p>
+    <w:p>
+      <w:pPr>
+        <w:rPr>
+          <w:rFonts w:ascii="Times New Roman" w:hAnsi="Times New Roman" w:cs="Times New Roman"/>
+          <w:sz w:val="28"/>
+        </w:rPr>
+      </w:pPr>
+      <w:r>
+        <w:rPr>
+          <w:rFonts w:ascii="Times New Roman" w:hAnsi="Times New Roman" w:cs="Times New Roman"/>
+          <w:sz w:val="28"/>
+        </w:rPr>
+        <w:t xml:space="preserve">SRS-: The system shall show the </w:t>
+      </w:r>
+      <w:r>
+        <w:rPr>
+          <w:rFonts w:ascii="Times New Roman" w:hAnsi="Times New Roman" w:cs="Times New Roman"/>
+          <w:sz w:val="28"/>
+        </w:rPr>
+        <w:t>user’s current location</w:t>
+      </w:r>
+      <w:r>
+        <w:rPr>
+          <w:rFonts w:ascii="Times New Roman" w:hAnsi="Times New Roman" w:cs="Times New Roman"/>
+          <w:sz w:val="28"/>
+        </w:rPr>
+        <w:t xml:space="preserve"> on the online map</w:t>
+      </w:r>
+      <w:r>
+        <w:rPr>
+          <w:rFonts w:ascii="Times New Roman" w:hAnsi="Times New Roman" w:cs="Times New Roman"/>
+          <w:color w:val="C00000"/>
+          <w:sz w:val="28"/>
+        </w:rPr>
+        <w:t>.</w:t>
+      </w:r>
+    </w:p>
+    <w:p>
+      <w:pPr>
+        <w:rPr>
+          <w:rFonts w:ascii="Times New Roman" w:hAnsi="Times New Roman" w:cs="Times New Roman"/>
+          <w:color w:val="C00000"/>
+          <w:sz w:val="28"/>
+        </w:rPr>
+      </w:pPr>
+    </w:p>
+    <w:p>
+      <w:pPr>
+        <w:rPr>
+          <w:rFonts w:ascii="Times New Roman" w:hAnsi="Times New Roman" w:cs="Times New Roman"/>
+          <w:b/>
+          <w:sz w:val="28"/>
+        </w:rPr>
+      </w:pPr>
+      <w:r>
+        <w:rPr>
+          <w:rFonts w:ascii="Times New Roman" w:hAnsi="Times New Roman" w:cs="Times New Roman"/>
+          <w:b/>
+          <w:sz w:val="28"/>
+        </w:rPr>
+        <w:t>[URS-8]: The user can view the offline map with their current location.</w:t>
+      </w:r>
+    </w:p>
+    <w:p>
+      <w:pPr>
+        <w:rPr>
+          <w:rFonts w:ascii="Times New Roman" w:hAnsi="Times New Roman" w:cs="Times New Roman"/>
+          <w:color w:val="C00000"/>
+          <w:sz w:val="28"/>
+        </w:rPr>
+      </w:pPr>
+      <w:r>
+        <w:rPr>
+          <w:rFonts w:ascii="Times New Roman" w:hAnsi="Times New Roman" w:cs="Times New Roman"/>
+          <w:color w:val="C00000"/>
+          <w:sz w:val="28"/>
+        </w:rPr>
+        <w:t>SRS-: The system shall obtain the latitude and longitude of the user’s current location.</w:t>
+      </w:r>
+    </w:p>
+    <w:p>
+      <w:pPr>
+        <w:rPr>
+          <w:rFonts w:ascii="Times New Roman" w:hAnsi="Times New Roman" w:cs="Times New Roman"/>
+          <w:color w:val="D000FE"/>
+          <w:sz w:val="28"/>
+        </w:rPr>
+      </w:pPr>
+      <w:r>
+        <w:rPr>
+          <w:rFonts w:ascii="Times New Roman" w:hAnsi="Times New Roman" w:cs="Times New Roman"/>
+          <w:color w:val="D000FE"/>
+          <w:sz w:val="28"/>
+        </w:rPr>
+        <w:t>SRS-: The system shall show the offline map UI.</w:t>
+      </w:r>
+    </w:p>
+    <w:p>
+      <w:pPr>
+        <w:rPr>
+          <w:rFonts w:ascii="Times New Roman" w:hAnsi="Times New Roman" w:cs="Times New Roman"/>
+          <w:sz w:val="28"/>
+        </w:rPr>
+      </w:pPr>
+      <w:r>
+        <w:rPr>
+          <w:rFonts w:ascii="Times New Roman" w:hAnsi="Times New Roman" w:cs="Times New Roman"/>
+          <w:sz w:val="28"/>
+        </w:rPr>
+        <w:t>SRS-: The system shall show the user’s current location on the offline map</w:t>
+      </w:r>
+      <w:r>
+        <w:rPr>
+          <w:rFonts w:ascii="Times New Roman" w:hAnsi="Times New Roman" w:cs="Times New Roman"/>
+          <w:color w:val="C00000"/>
+          <w:sz w:val="28"/>
+        </w:rPr>
+        <w:t>.</w:t>
+      </w:r>
+    </w:p>
+    <w:p>
+      <w:pPr>
+        <w:rPr>
+          <w:rFonts w:ascii="Times New Roman" w:hAnsi="Times New Roman" w:cs="Times New Roman"/>
+          <w:color w:val="C00000"/>
+          <w:sz w:val="28"/>
+        </w:rPr>
+      </w:pPr>
+    </w:p>
+    <w:p>
+      <w:pPr>
+        <w:rPr>
+          <w:rFonts w:ascii="Times New Roman" w:hAnsi="Times New Roman" w:cs="Times New Roman"/>
+          <w:b/>
+          <w:sz w:val="28"/>
+        </w:rPr>
+      </w:pPr>
+      <w:r>
+        <w:rPr>
+          <w:rFonts w:ascii="Times New Roman" w:hAnsi="Times New Roman" w:cs="Times New Roman"/>
+          <w:b/>
+          <w:sz w:val="28"/>
+        </w:rPr>
+        <w:t>[URS-9]: Th</w:t>
+      </w:r>
+      <w:r>
+        <w:rPr>
+          <w:rFonts w:ascii="Times New Roman" w:hAnsi="Times New Roman" w:cs="Times New Roman"/>
+          <w:b/>
+          <w:sz w:val="28"/>
+        </w:rPr>
+        <w:t xml:space="preserve">e user can view the </w:t>
+      </w:r>
+      <w:r>
+        <w:rPr>
+          <w:rFonts w:ascii="Times New Roman" w:hAnsi="Times New Roman" w:cs="Times New Roman"/>
+          <w:b/>
+          <w:sz w:val="28"/>
+        </w:rPr>
+        <w:t>help place</w:t>
+      </w:r>
+      <w:r>
+        <w:rPr>
+          <w:rFonts w:ascii="Times New Roman" w:hAnsi="Times New Roman" w:cs="Times New Roman"/>
+          <w:b/>
+          <w:sz w:val="28"/>
+        </w:rPr>
+        <w:t>s</w:t>
+      </w:r>
       <w:bookmarkStart w:id="0" w:name="_GoBack"/>
       <w:bookmarkEnd w:id="0"/>
-    </w:p>
-    <w:p>
-      <w:pPr>
-        <w:rPr>
-          <w:rFonts w:ascii="Times New Roman" w:hAnsi="Times New Roman" w:cs="Times New Roman"/>
-          <w:sz w:val="32"/>
-          <w:szCs w:val="32"/>
-        </w:rPr>
-      </w:pPr>
-      <w:r>
-        <w:rPr>
-          <w:rFonts w:ascii="Times New Roman" w:hAnsi="Times New Roman" w:cs="Times New Roman"/>
-          <w:b/>
-          <w:bCs/>
-          <w:sz w:val="32"/>
-          <w:szCs w:val="32"/>
-        </w:rPr>
-        <w:lastRenderedPageBreak/>
-        <w:t>• Feature 1</w:t>
-      </w:r>
-      <w:r>
-        <w:rPr>
-          <w:rFonts w:ascii="Times New Roman" w:hAnsi="Times New Roman" w:cs="Times New Roman"/>
-          <w:b/>
-          <w:bCs/>
-          <w:sz w:val="32"/>
-          <w:szCs w:val="32"/>
-        </w:rPr>
-        <w:t xml:space="preserve">: </w:t>
-      </w:r>
-      <w:r>
-        <w:rPr>
-          <w:rFonts w:ascii="Times New Roman" w:hAnsi="Times New Roman" w:cs="Times New Roman"/>
-          <w:sz w:val="32"/>
-          <w:szCs w:val="32"/>
-        </w:rPr>
-        <w:t>Map and Help Information System</w:t>
-      </w:r>
-    </w:p>
-    <w:p>
-      <w:pPr>
-        <w:rPr>
-          <w:rFonts w:ascii="Times New Roman" w:hAnsi="Times New Roman" w:cs="Times New Roman"/>
-          <w:b/>
-          <w:sz w:val="28"/>
-        </w:rPr>
-      </w:pPr>
-      <w:r>
-        <w:rPr>
-          <w:rFonts w:ascii="Times New Roman" w:hAnsi="Times New Roman" w:cs="Times New Roman"/>
-          <w:b/>
-          <w:sz w:val="28"/>
-        </w:rPr>
-        <w:t>[URS-7]: The user can view the online map with their current location.</w:t>
+      <w:r>
+        <w:rPr>
+          <w:rFonts w:ascii="Times New Roman" w:hAnsi="Times New Roman" w:cs="Times New Roman"/>
+          <w:b/>
+          <w:sz w:val="28"/>
+        </w:rPr>
+        <w:t xml:space="preserve"> around user’s current location</w:t>
+      </w:r>
+      <w:r>
+        <w:rPr>
+          <w:rFonts w:ascii="Times New Roman" w:hAnsi="Times New Roman" w:cs="Times New Roman"/>
+          <w:b/>
+          <w:sz w:val="28"/>
+        </w:rPr>
+        <w:t xml:space="preserve"> in online map.</w:t>
       </w:r>
     </w:p>
     <w:p>
@@ -2067,6 +2311,36 @@
       <w:pPr>
         <w:rPr>
           <w:rFonts w:ascii="Times New Roman" w:hAnsi="Times New Roman" w:cs="Times New Roman"/>
+          <w:sz w:val="28"/>
+        </w:rPr>
+      </w:pPr>
+      <w:r>
+        <w:rPr>
+          <w:rFonts w:ascii="Times New Roman" w:hAnsi="Times New Roman" w:cs="Times New Roman"/>
+          <w:color w:val="C00000"/>
+          <w:sz w:val="28"/>
+        </w:rPr>
+        <w:t>SRS-:</w:t>
+      </w:r>
+      <w:r>
+        <w:rPr>
+          <w:rFonts w:ascii="Times New Roman" w:hAnsi="Times New Roman" w:cs="Times New Roman"/>
+          <w:sz w:val="28"/>
+        </w:rPr>
+        <w:t xml:space="preserve"> </w:t>
+      </w:r>
+      <w:r>
+        <w:rPr>
+          <w:rFonts w:ascii="Times New Roman" w:hAnsi="Times New Roman" w:cs="Times New Roman"/>
+          <w:sz w:val="28"/>
+        </w:rPr>
+        <w:t>The system shall search latitude and longitude of help place, where locate around the user’s current location.</w:t>
+      </w:r>
+    </w:p>
+    <w:p>
+      <w:pPr>
+        <w:rPr>
+          <w:rFonts w:ascii="Times New Roman" w:hAnsi="Times New Roman" w:cs="Times New Roman"/>
           <w:color w:val="76923C" w:themeColor="accent3" w:themeShade="BF"/>
           <w:sz w:val="28"/>
         </w:rPr>
@@ -2077,28 +2351,65 @@
           <w:color w:val="76923C" w:themeColor="accent3" w:themeShade="BF"/>
           <w:sz w:val="28"/>
         </w:rPr>
-        <w:t xml:space="preserve">SRS-: The system </w:t>
-      </w:r>
-      <w:r>
-        <w:rPr>
-          <w:rFonts w:ascii="Times New Roman" w:hAnsi="Times New Roman" w:cs="Times New Roman"/>
-          <w:color w:val="76923C" w:themeColor="accent3" w:themeShade="BF"/>
-          <w:sz w:val="28"/>
-        </w:rPr>
-        <w:t>shall show the</w:t>
-      </w:r>
-      <w:r>
-        <w:rPr>
-          <w:rFonts w:ascii="Times New Roman" w:hAnsi="Times New Roman" w:cs="Times New Roman"/>
-          <w:color w:val="76923C" w:themeColor="accent3" w:themeShade="BF"/>
-          <w:sz w:val="28"/>
-        </w:rPr>
-        <w:t xml:space="preserve"> online map UI</w:t>
-      </w:r>
-      <w:r>
-        <w:rPr>
-          <w:rFonts w:ascii="Times New Roman" w:hAnsi="Times New Roman" w:cs="Times New Roman"/>
-          <w:color w:val="76923C" w:themeColor="accent3" w:themeShade="BF"/>
+        <w:t>SRS-: The system shall show the online map UI.</w:t>
+      </w:r>
+    </w:p>
+    <w:p>
+      <w:pPr>
+        <w:rPr>
+          <w:rFonts w:ascii="Times New Roman" w:hAnsi="Times New Roman" w:cs="Times New Roman"/>
+          <w:color w:val="C00000"/>
+          <w:sz w:val="28"/>
+        </w:rPr>
+      </w:pPr>
+      <w:r>
+        <w:rPr>
+          <w:rFonts w:ascii="Times New Roman" w:hAnsi="Times New Roman" w:cs="Times New Roman"/>
+          <w:color w:val="C00000"/>
+          <w:sz w:val="28"/>
+        </w:rPr>
+        <w:t>*</w:t>
+      </w:r>
+      <w:r>
+        <w:rPr>
+          <w:rFonts w:ascii="Times New Roman" w:hAnsi="Times New Roman" w:cs="Times New Roman"/>
+          <w:color w:val="C00000"/>
+          <w:sz w:val="28"/>
+        </w:rPr>
+        <w:t>SRS-:</w:t>
+      </w:r>
+      <w:r>
+        <w:rPr>
+          <w:rFonts w:ascii="Times New Roman" w:hAnsi="Times New Roman" w:cs="Times New Roman"/>
+          <w:sz w:val="28"/>
+        </w:rPr>
+        <w:t xml:space="preserve"> </w:t>
+      </w:r>
+      <w:r>
+        <w:rPr>
+          <w:rFonts w:ascii="Times New Roman" w:hAnsi="Times New Roman" w:cs="Times New Roman"/>
+          <w:sz w:val="28"/>
+        </w:rPr>
+        <w:t xml:space="preserve">The system </w:t>
+      </w:r>
+      <w:r>
+        <w:rPr>
+          <w:rFonts w:ascii="Times New Roman" w:hAnsi="Times New Roman" w:cs="Times New Roman"/>
+          <w:sz w:val="28"/>
+        </w:rPr>
+        <w:t>shall pin</w:t>
+      </w:r>
+      <w:r>
+        <w:rPr>
+          <w:rFonts w:ascii="Times New Roman" w:hAnsi="Times New Roman" w:cs="Times New Roman"/>
+          <w:sz w:val="28"/>
+        </w:rPr>
+        <w:t xml:space="preserve"> help location on the online map UI</w:t>
+      </w:r>
+      <w:r>
+        <w:rPr>
+          <w:rFonts w:ascii="Times New Roman" w:hAnsi="Times New Roman" w:cs="Times New Roman"/>
+          <w:color w:val="C00000"/>
           <w:sz w:val="28"/>
         </w:rPr>
         <w:t>.</w:t>
@@ -2108,36 +2419,90 @@
       <w:pPr>
         <w:rPr>
           <w:rFonts w:ascii="Times New Roman" w:hAnsi="Times New Roman" w:cs="Times New Roman"/>
-          <w:sz w:val="28"/>
-        </w:rPr>
-      </w:pPr>
-      <w:r>
-        <w:rPr>
-          <w:rFonts w:ascii="Times New Roman" w:hAnsi="Times New Roman" w:cs="Times New Roman"/>
-          <w:sz w:val="28"/>
-        </w:rPr>
-        <w:t xml:space="preserve">SRS-: The system shall show the </w:t>
-      </w:r>
-      <w:r>
-        <w:rPr>
-          <w:rFonts w:ascii="Times New Roman" w:hAnsi="Times New Roman" w:cs="Times New Roman"/>
-          <w:sz w:val="28"/>
-        </w:rPr>
-        <w:t>user’s current location</w:t>
-      </w:r>
-      <w:r>
-        <w:rPr>
-          <w:rFonts w:ascii="Times New Roman" w:hAnsi="Times New Roman" w:cs="Times New Roman"/>
-          <w:sz w:val="28"/>
-        </w:rPr>
-        <w:t xml:space="preserve"> on the online map</w:t>
-      </w:r>
-      <w:r>
-        <w:rPr>
-          <w:rFonts w:ascii="Times New Roman" w:hAnsi="Times New Roman" w:cs="Times New Roman"/>
           <w:color w:val="C00000"/>
           <w:sz w:val="28"/>
         </w:rPr>
+      </w:pPr>
+      <w:r>
+        <w:rPr>
+          <w:rFonts w:ascii="Times New Roman" w:hAnsi="Times New Roman" w:cs="Times New Roman"/>
+          <w:color w:val="C00000"/>
+          <w:sz w:val="28"/>
+        </w:rPr>
+        <w:t>*</w:t>
+      </w:r>
+      <w:r>
+        <w:rPr>
+          <w:rFonts w:ascii="Times New Roman" w:hAnsi="Times New Roman" w:cs="Times New Roman"/>
+          <w:color w:val="C00000"/>
+          <w:sz w:val="28"/>
+        </w:rPr>
+        <w:t>SRS-:</w:t>
+      </w:r>
+      <w:r>
+        <w:rPr>
+          <w:rFonts w:ascii="Times New Roman" w:hAnsi="Times New Roman" w:cs="Times New Roman"/>
+          <w:sz w:val="28"/>
+        </w:rPr>
+        <w:t xml:space="preserve"> </w:t>
+      </w:r>
+      <w:r>
+        <w:rPr>
+          <w:rFonts w:ascii="Times New Roman" w:hAnsi="Times New Roman" w:cs="Times New Roman"/>
+          <w:sz w:val="28"/>
+        </w:rPr>
+        <w:t xml:space="preserve">The system provides </w:t>
+      </w:r>
+      <w:r>
+        <w:rPr>
+          <w:rFonts w:ascii="Times New Roman" w:hAnsi="Times New Roman" w:cs="Times New Roman"/>
+          <w:sz w:val="28"/>
+        </w:rPr>
+        <w:t xml:space="preserve">the </w:t>
+      </w:r>
+      <w:r>
+        <w:rPr>
+          <w:rFonts w:ascii="Times New Roman" w:hAnsi="Times New Roman" w:cs="Times New Roman"/>
+          <w:sz w:val="28"/>
+        </w:rPr>
+        <w:t>pin</w:t>
+      </w:r>
+      <w:r>
+        <w:rPr>
+          <w:rFonts w:ascii="Times New Roman" w:hAnsi="Times New Roman" w:cs="Times New Roman"/>
+          <w:sz w:val="28"/>
+        </w:rPr>
+        <w:t xml:space="preserve">ning </w:t>
+      </w:r>
+      <w:r>
+        <w:rPr>
+          <w:rFonts w:ascii="Times New Roman" w:hAnsi="Times New Roman" w:cs="Times New Roman"/>
+          <w:bCs/>
+          <w:sz w:val="28"/>
+        </w:rPr>
+        <w:t>of the help place on</w:t>
+      </w:r>
+      <w:r>
+        <w:rPr>
+          <w:rFonts w:ascii="Times New Roman" w:hAnsi="Times New Roman" w:cs="Times New Roman"/>
+          <w:b/>
+          <w:sz w:val="28"/>
+        </w:rPr>
+        <w:t xml:space="preserve"> </w:t>
+      </w:r>
+      <w:r>
+        <w:rPr>
+          <w:rFonts w:ascii="Times New Roman" w:hAnsi="Times New Roman" w:cs="Times New Roman"/>
+          <w:sz w:val="28"/>
+        </w:rPr>
+        <w:t>the online map UI</w:t>
+      </w:r>
+      <w:r>
+        <w:rPr>
+          <w:rFonts w:ascii="Times New Roman" w:hAnsi="Times New Roman" w:cs="Times New Roman"/>
+          <w:color w:val="C00000"/>
+          <w:sz w:val="28"/>
+        </w:rPr>
         <w:t>.</w:t>
       </w:r>
     </w:p>
@@ -2164,364 +2529,23 @@
           <w:b/>
           <w:sz w:val="28"/>
         </w:rPr>
-        <w:t>[URS-8]: The user can view the offline map with their current location.</w:t>
-      </w:r>
-    </w:p>
-    <w:p>
-      <w:pPr>
-        <w:rPr>
-          <w:rFonts w:ascii="Times New Roman" w:hAnsi="Times New Roman" w:cs="Times New Roman"/>
-          <w:color w:val="C00000"/>
-          <w:sz w:val="28"/>
-        </w:rPr>
-      </w:pPr>
-      <w:r>
-        <w:rPr>
-          <w:rFonts w:ascii="Times New Roman" w:hAnsi="Times New Roman" w:cs="Times New Roman"/>
-          <w:color w:val="C00000"/>
-          <w:sz w:val="28"/>
-        </w:rPr>
-        <w:t>SRS-: The system shall obtain the latitude and longitude of the user’s current location.</w:t>
-      </w:r>
-    </w:p>
-    <w:p>
-      <w:pPr>
-        <w:rPr>
-          <w:rFonts w:ascii="Times New Roman" w:hAnsi="Times New Roman" w:cs="Times New Roman"/>
-          <w:color w:val="D000FE"/>
-          <w:sz w:val="28"/>
-        </w:rPr>
-      </w:pPr>
-      <w:r>
-        <w:rPr>
-          <w:rFonts w:ascii="Times New Roman" w:hAnsi="Times New Roman" w:cs="Times New Roman"/>
-          <w:color w:val="D000FE"/>
-          <w:sz w:val="28"/>
-        </w:rPr>
-        <w:t>SRS-: The system shall show the offline map UI.</w:t>
-      </w:r>
-    </w:p>
-    <w:p>
-      <w:pPr>
-        <w:rPr>
-          <w:rFonts w:ascii="Times New Roman" w:hAnsi="Times New Roman" w:cs="Times New Roman"/>
-          <w:sz w:val="28"/>
-        </w:rPr>
-      </w:pPr>
-      <w:r>
-        <w:rPr>
-          <w:rFonts w:ascii="Times New Roman" w:hAnsi="Times New Roman" w:cs="Times New Roman"/>
-          <w:sz w:val="28"/>
-        </w:rPr>
-        <w:t>SRS-: The system shall show the user’s current location on the offline map</w:t>
-      </w:r>
-      <w:r>
-        <w:rPr>
-          <w:rFonts w:ascii="Times New Roman" w:hAnsi="Times New Roman" w:cs="Times New Roman"/>
-          <w:color w:val="C00000"/>
-          <w:sz w:val="28"/>
-        </w:rPr>
-        <w:t>.</w:t>
-      </w:r>
-    </w:p>
-    <w:p>
-      <w:pPr>
-        <w:rPr>
-          <w:rFonts w:ascii="Times New Roman" w:hAnsi="Times New Roman" w:cs="Times New Roman"/>
-          <w:color w:val="C00000"/>
-          <w:sz w:val="28"/>
-        </w:rPr>
-      </w:pPr>
-    </w:p>
-    <w:p>
-      <w:pPr>
-        <w:rPr>
-          <w:rFonts w:ascii="Times New Roman" w:hAnsi="Times New Roman" w:cs="Times New Roman"/>
-          <w:b/>
-          <w:sz w:val="28"/>
-        </w:rPr>
-      </w:pPr>
-      <w:r>
-        <w:rPr>
-          <w:rFonts w:ascii="Times New Roman" w:hAnsi="Times New Roman" w:cs="Times New Roman"/>
-          <w:b/>
-          <w:sz w:val="28"/>
-        </w:rPr>
-        <w:t>[URS-9]: Th</w:t>
-      </w:r>
-      <w:r>
-        <w:rPr>
-          <w:rFonts w:ascii="Times New Roman" w:hAnsi="Times New Roman" w:cs="Times New Roman"/>
-          <w:b/>
-          <w:sz w:val="28"/>
-        </w:rPr>
-        <w:t xml:space="preserve">e user can view the </w:t>
-      </w:r>
-      <w:r>
-        <w:rPr>
-          <w:rFonts w:ascii="Times New Roman" w:hAnsi="Times New Roman" w:cs="Times New Roman"/>
-          <w:b/>
-          <w:sz w:val="28"/>
-        </w:rPr>
-        <w:t>help place</w:t>
-      </w:r>
-      <w:r>
-        <w:rPr>
-          <w:rFonts w:ascii="Times New Roman" w:hAnsi="Times New Roman" w:cs="Times New Roman"/>
-          <w:b/>
-          <w:sz w:val="28"/>
-        </w:rPr>
-        <w:t xml:space="preserve"> around user’s current location</w:t>
-      </w:r>
-      <w:r>
-        <w:rPr>
-          <w:rFonts w:ascii="Times New Roman" w:hAnsi="Times New Roman" w:cs="Times New Roman"/>
-          <w:b/>
-          <w:sz w:val="28"/>
-        </w:rPr>
-        <w:t xml:space="preserve"> in online map.</w:t>
-      </w:r>
-    </w:p>
-    <w:p>
-      <w:pPr>
-        <w:rPr>
-          <w:rFonts w:ascii="Times New Roman" w:hAnsi="Times New Roman" w:cs="Times New Roman"/>
-          <w:color w:val="C00000"/>
-          <w:sz w:val="28"/>
-        </w:rPr>
-      </w:pPr>
-      <w:r>
-        <w:rPr>
-          <w:rFonts w:ascii="Times New Roman" w:hAnsi="Times New Roman" w:cs="Times New Roman"/>
-          <w:color w:val="C00000"/>
-          <w:sz w:val="28"/>
-        </w:rPr>
-        <w:t>SRS-: The system shall obtain the latitude and longitude of the user’s current location.</w:t>
-      </w:r>
-    </w:p>
-    <w:p>
-      <w:pPr>
-        <w:rPr>
-          <w:rFonts w:ascii="Times New Roman" w:hAnsi="Times New Roman" w:cs="Times New Roman"/>
-          <w:sz w:val="28"/>
-        </w:rPr>
-      </w:pPr>
-      <w:r>
-        <w:rPr>
-          <w:rFonts w:ascii="Times New Roman" w:hAnsi="Times New Roman" w:cs="Times New Roman"/>
-          <w:color w:val="C00000"/>
-          <w:sz w:val="28"/>
-        </w:rPr>
-        <w:t>SRS-:</w:t>
-      </w:r>
-      <w:r>
-        <w:rPr>
-          <w:rFonts w:ascii="Times New Roman" w:hAnsi="Times New Roman" w:cs="Times New Roman"/>
-          <w:sz w:val="28"/>
-        </w:rPr>
-        <w:t xml:space="preserve"> </w:t>
-      </w:r>
-      <w:r>
-        <w:rPr>
-          <w:rFonts w:ascii="Times New Roman" w:hAnsi="Times New Roman" w:cs="Times New Roman"/>
-          <w:sz w:val="28"/>
-        </w:rPr>
-        <w:t>The system shall search latitude and longitude of help place, where locate around the user’s current location.</w:t>
-      </w:r>
-    </w:p>
-    <w:p>
-      <w:pPr>
-        <w:rPr>
-          <w:rFonts w:ascii="Times New Roman" w:hAnsi="Times New Roman" w:cs="Times New Roman"/>
-          <w:color w:val="76923C" w:themeColor="accent3" w:themeShade="BF"/>
-          <w:sz w:val="28"/>
-        </w:rPr>
-      </w:pPr>
-      <w:r>
-        <w:rPr>
-          <w:rFonts w:ascii="Times New Roman" w:hAnsi="Times New Roman" w:cs="Times New Roman"/>
-          <w:color w:val="76923C" w:themeColor="accent3" w:themeShade="BF"/>
-          <w:sz w:val="28"/>
-        </w:rPr>
-        <w:t>SRS-: The system shall show the online map UI.</w:t>
-      </w:r>
-    </w:p>
-    <w:p>
-      <w:pPr>
-        <w:rPr>
-          <w:rFonts w:ascii="Times New Roman" w:hAnsi="Times New Roman" w:cs="Times New Roman"/>
-          <w:color w:val="C00000"/>
-          <w:sz w:val="28"/>
-        </w:rPr>
-      </w:pPr>
-      <w:r>
-        <w:rPr>
-          <w:rFonts w:ascii="Times New Roman" w:hAnsi="Times New Roman" w:cs="Times New Roman"/>
-          <w:color w:val="C00000"/>
-          <w:sz w:val="28"/>
-        </w:rPr>
-        <w:t>*</w:t>
-      </w:r>
-      <w:r>
-        <w:rPr>
-          <w:rFonts w:ascii="Times New Roman" w:hAnsi="Times New Roman" w:cs="Times New Roman"/>
-          <w:color w:val="C00000"/>
-          <w:sz w:val="28"/>
-        </w:rPr>
-        <w:t>SRS-:</w:t>
-      </w:r>
-      <w:r>
-        <w:rPr>
-          <w:rFonts w:ascii="Times New Roman" w:hAnsi="Times New Roman" w:cs="Times New Roman"/>
-          <w:sz w:val="28"/>
-        </w:rPr>
-        <w:t xml:space="preserve"> </w:t>
-      </w:r>
-      <w:r>
-        <w:rPr>
-          <w:rFonts w:ascii="Times New Roman" w:hAnsi="Times New Roman" w:cs="Times New Roman"/>
-          <w:sz w:val="28"/>
-        </w:rPr>
-        <w:t xml:space="preserve">The system </w:t>
-      </w:r>
-      <w:r>
-        <w:rPr>
-          <w:rFonts w:ascii="Times New Roman" w:hAnsi="Times New Roman" w:cs="Times New Roman"/>
-          <w:sz w:val="28"/>
-        </w:rPr>
-        <w:t>shall pin</w:t>
-      </w:r>
-      <w:r>
-        <w:rPr>
-          <w:rFonts w:ascii="Times New Roman" w:hAnsi="Times New Roman" w:cs="Times New Roman"/>
-          <w:sz w:val="28"/>
-        </w:rPr>
-        <w:t xml:space="preserve"> help location on the online map UI</w:t>
-      </w:r>
-      <w:r>
-        <w:rPr>
-          <w:rFonts w:ascii="Times New Roman" w:hAnsi="Times New Roman" w:cs="Times New Roman"/>
-          <w:color w:val="C00000"/>
-          <w:sz w:val="28"/>
-        </w:rPr>
-        <w:t>.</w:t>
-      </w:r>
-    </w:p>
-    <w:p>
-      <w:pPr>
-        <w:rPr>
-          <w:rFonts w:ascii="Times New Roman" w:hAnsi="Times New Roman" w:cs="Times New Roman"/>
-          <w:color w:val="C00000"/>
-          <w:sz w:val="28"/>
-        </w:rPr>
-      </w:pPr>
-      <w:r>
-        <w:rPr>
-          <w:rFonts w:ascii="Times New Roman" w:hAnsi="Times New Roman" w:cs="Times New Roman"/>
-          <w:color w:val="C00000"/>
-          <w:sz w:val="28"/>
-        </w:rPr>
-        <w:t>*</w:t>
-      </w:r>
-      <w:r>
-        <w:rPr>
-          <w:rFonts w:ascii="Times New Roman" w:hAnsi="Times New Roman" w:cs="Times New Roman"/>
-          <w:color w:val="C00000"/>
-          <w:sz w:val="28"/>
-        </w:rPr>
-        <w:t>SRS-:</w:t>
-      </w:r>
-      <w:r>
-        <w:rPr>
-          <w:rFonts w:ascii="Times New Roman" w:hAnsi="Times New Roman" w:cs="Times New Roman"/>
-          <w:sz w:val="28"/>
-        </w:rPr>
-        <w:t xml:space="preserve"> </w:t>
-      </w:r>
-      <w:r>
-        <w:rPr>
-          <w:rFonts w:ascii="Times New Roman" w:hAnsi="Times New Roman" w:cs="Times New Roman"/>
-          <w:sz w:val="28"/>
-        </w:rPr>
-        <w:t xml:space="preserve">The system provides </w:t>
-      </w:r>
-      <w:r>
-        <w:rPr>
-          <w:rFonts w:ascii="Times New Roman" w:hAnsi="Times New Roman" w:cs="Times New Roman"/>
-          <w:sz w:val="28"/>
-        </w:rPr>
-        <w:t xml:space="preserve">the </w:t>
-      </w:r>
-      <w:r>
-        <w:rPr>
-          <w:rFonts w:ascii="Times New Roman" w:hAnsi="Times New Roman" w:cs="Times New Roman"/>
-          <w:sz w:val="28"/>
-        </w:rPr>
-        <w:t>pin</w:t>
-      </w:r>
-      <w:r>
-        <w:rPr>
-          <w:rFonts w:ascii="Times New Roman" w:hAnsi="Times New Roman" w:cs="Times New Roman"/>
-          <w:sz w:val="28"/>
-        </w:rPr>
-        <w:t xml:space="preserve">ning </w:t>
-      </w:r>
-      <w:r>
-        <w:rPr>
-          <w:rFonts w:ascii="Times New Roman" w:hAnsi="Times New Roman" w:cs="Times New Roman"/>
-          <w:bCs/>
-          <w:sz w:val="28"/>
-        </w:rPr>
-        <w:t>of the help place on</w:t>
-      </w:r>
-      <w:r>
-        <w:rPr>
-          <w:rFonts w:ascii="Times New Roman" w:hAnsi="Times New Roman" w:cs="Times New Roman"/>
-          <w:b/>
-          <w:sz w:val="28"/>
-        </w:rPr>
-        <w:t xml:space="preserve"> </w:t>
-      </w:r>
-      <w:r>
-        <w:rPr>
-          <w:rFonts w:ascii="Times New Roman" w:hAnsi="Times New Roman" w:cs="Times New Roman"/>
-          <w:sz w:val="28"/>
-        </w:rPr>
-        <w:t>the online map UI</w:t>
-      </w:r>
-      <w:r>
-        <w:rPr>
-          <w:rFonts w:ascii="Times New Roman" w:hAnsi="Times New Roman" w:cs="Times New Roman"/>
-          <w:color w:val="C00000"/>
-          <w:sz w:val="28"/>
-        </w:rPr>
-        <w:t>.</w:t>
-      </w:r>
-    </w:p>
-    <w:p>
-      <w:pPr>
-        <w:rPr>
-          <w:rFonts w:ascii="Times New Roman" w:hAnsi="Times New Roman" w:cs="Times New Roman"/>
-          <w:color w:val="C00000"/>
-          <w:sz w:val="28"/>
-        </w:rPr>
-      </w:pPr>
-    </w:p>
-    <w:p>
-      <w:pPr>
-        <w:rPr>
-          <w:rFonts w:ascii="Times New Roman" w:hAnsi="Times New Roman" w:cs="Times New Roman"/>
-          <w:b/>
-          <w:sz w:val="28"/>
-        </w:rPr>
-      </w:pPr>
-      <w:r>
-        <w:rPr>
-          <w:rFonts w:ascii="Times New Roman" w:hAnsi="Times New Roman" w:cs="Times New Roman"/>
-          <w:b/>
-          <w:sz w:val="28"/>
-        </w:rPr>
-        <w:t>[URS-10]: The user can view the location of help place in offline map.</w:t>
+        <w:t>[URS-10]: The user can view the location of help place</w:t>
+      </w:r>
+      <w:r>
+        <w:rPr>
+          <w:rFonts w:ascii="Times New Roman" w:hAnsi="Times New Roman" w:cs="Times New Roman"/>
+          <w:b/>
+          <w:sz w:val="28"/>
+        </w:rPr>
+        <w:t>s</w:t>
+      </w:r>
+      <w:r>
+        <w:rPr>
+          <w:rFonts w:ascii="Times New Roman" w:hAnsi="Times New Roman" w:cs="Times New Roman"/>
+          <w:b/>
+          <w:sz w:val="28"/>
+        </w:rPr>
+        <w:t xml:space="preserve"> in offline map.</w:t>
       </w:r>
     </w:p>
     <w:p>
@@ -2848,7 +2872,15 @@
           <w:b/>
           <w:sz w:val="28"/>
         </w:rPr>
-        <w:t>[URS-13]: The user can make emergency call to each help place in online map.</w:t>
+        <w:t xml:space="preserve">[URS-13]: The user can make emergency call to each help place </w:t>
+      </w:r>
+      <w:r>
+        <w:rPr>
+          <w:rFonts w:ascii="Times New Roman" w:hAnsi="Times New Roman" w:cs="Times New Roman"/>
+          <w:b/>
+          <w:sz w:val="28"/>
+        </w:rPr>
+        <w:t>.</w:t>
       </w:r>
     </w:p>
     <w:p>
@@ -2916,7 +2948,7 @@
           <w:b/>
           <w:sz w:val="28"/>
         </w:rPr>
-        <w:t>[URS-14]: The user can make emergency call to each help place in offline map.</w:t>
+        <w:t>[URS-14]: The user can make emergency call to each help place.</w:t>
       </w:r>
     </w:p>
     <w:p>
@@ -2983,7 +3015,6 @@
           <w:color w:val="FF3399"/>
           <w:sz w:val="28"/>
         </w:rPr>
-        <w:lastRenderedPageBreak/>
         <w:t>SRS-: The system</w:t>
       </w:r>
       <w:r>

</xml_diff>